<commit_message>
Add Objects and tables Concepts (POO)
</commit_message>
<xml_diff>
--- a/docs/JavaScript.docx
+++ b/docs/JavaScript.docx
@@ -229,15 +229,13 @@
         <w:t>aux fichiers</w:t>
       </w:r>
       <w:r>
-        <w:t xml:space="preserve"> stockés dans un poste lient, ou de consulter les mots de passe, mail, </w:t>
-      </w:r>
-      <w:proofErr w:type="spellStart"/>
-      <w:r>
-        <w:t>ect</w:t>
-      </w:r>
-      <w:proofErr w:type="spellEnd"/>
-      <w:r>
-        <w:t>.</w:t>
+        <w:t xml:space="preserve"> stockés dans un poste </w:t>
+      </w:r>
+      <w:r>
+        <w:t>c</w:t>
+      </w:r>
+      <w:r>
+        <w:t>lient, ou de consulter les mots de passe, mail, ect.</w:t>
       </w:r>
     </w:p>
     <w:p>
@@ -297,99 +295,71 @@
         <w:rPr>
           <w:color w:val="5B9BD5" w:themeColor="accent1"/>
         </w:rPr>
-        <w:t>Contraction des mots « </w:t>
-      </w:r>
-      <w:proofErr w:type="spellStart"/>
-      <w:r>
+        <w:t>Contraction des mots « phreaking » « piratage » et « fishing » : ces principes consiste à récupérer des informations personnelles sans l’accord des internautes, fait partie des techniques de piratage.</w:t>
+      </w:r>
+    </w:p>
+    <w:p>
+      <w:pPr>
+        <w:pStyle w:val="Paragraphedeliste"/>
+      </w:pPr>
+    </w:p>
+    <w:p>
+      <w:pPr>
+        <w:pStyle w:val="Paragraphedeliste"/>
+        <w:numPr>
+          <w:ilvl w:val="0"/>
+          <w:numId w:val="3"/>
+        </w:numPr>
         <w:rPr>
           <w:color w:val="5B9BD5" w:themeColor="accent1"/>
         </w:rPr>
-        <w:t>phreaking</w:t>
-      </w:r>
-      <w:proofErr w:type="spellEnd"/>
+      </w:pPr>
       <w:r>
         <w:rPr>
           <w:color w:val="5B9BD5" w:themeColor="accent1"/>
         </w:rPr>
-        <w:t> » « piratage » et « </w:t>
-      </w:r>
-      <w:proofErr w:type="spellStart"/>
+        <w:t>Programmation et tests sont deux éléments indissociables.</w:t>
+      </w:r>
       <w:r>
         <w:rPr>
           <w:color w:val="5B9BD5" w:themeColor="accent1"/>
         </w:rPr>
-        <w:t>fishing</w:t>
-      </w:r>
-      <w:proofErr w:type="spellEnd"/>
+        <w:t xml:space="preserve"> Par exemple pour le développement d’u site web, il faut le tester dans plusieurs navigateurs, notamment, les anciennes et les récentes versions.</w:t>
+      </w:r>
       <w:r>
         <w:rPr>
           <w:color w:val="5B9BD5" w:themeColor="accent1"/>
         </w:rPr>
-        <w:t> » : ces principes consiste à récupérer des informations personnelles sans l’accord des internautes, fait partie des techniques de piratage.</w:t>
-      </w:r>
-    </w:p>
-    <w:p>
-      <w:pPr>
-        <w:pStyle w:val="Paragraphedeliste"/>
-      </w:pPr>
-    </w:p>
-    <w:p>
-      <w:pPr>
-        <w:pStyle w:val="Paragraphedeliste"/>
-        <w:numPr>
-          <w:ilvl w:val="0"/>
-          <w:numId w:val="3"/>
-        </w:numPr>
+        <w:t xml:space="preserve"> Egalement, i faut le tester sur plusieurs environnement (</w:t>
+      </w:r>
+      <w:r>
         <w:rPr>
           <w:color w:val="5B9BD5" w:themeColor="accent1"/>
         </w:rPr>
-      </w:pPr>
+        <w:t>Windows</w:t>
+      </w:r>
       <w:r>
         <w:rPr>
           <w:color w:val="5B9BD5" w:themeColor="accent1"/>
         </w:rPr>
-        <w:t>Programmation et tests sont deux éléments indissociables.</w:t>
+        <w:t xml:space="preserve">, linux, mac os), par exemple, le comportement d’internet explorer en linux n’est pas pareil que celui de </w:t>
       </w:r>
       <w:r>
         <w:rPr>
           <w:color w:val="5B9BD5" w:themeColor="accent1"/>
         </w:rPr>
-        <w:t xml:space="preserve"> Par exemple pour le développement d’u site web, il faut le tester dans plusieurs navigateurs, notamment, les anciennes et les récentes versions.</w:t>
+        <w:t>Windows</w:t>
       </w:r>
       <w:r>
         <w:rPr>
           <w:color w:val="5B9BD5" w:themeColor="accent1"/>
         </w:rPr>
-        <w:t xml:space="preserve"> Egalement, i faut le tester sur plusieurs environnement (</w:t>
+        <w:t>.</w:t>
       </w:r>
       <w:r>
         <w:rPr>
           <w:color w:val="5B9BD5" w:themeColor="accent1"/>
         </w:rPr>
-        <w:t>Windows</w:t>
-      </w:r>
-      <w:r>
-        <w:rPr>
-          <w:color w:val="5B9BD5" w:themeColor="accent1"/>
-        </w:rPr>
-        <w:t xml:space="preserve">, linux, mac os), par exemple, le comportement d’internet explorer en linux n’est pas pareil que celui de </w:t>
-      </w:r>
-      <w:r>
-        <w:rPr>
-          <w:color w:val="5B9BD5" w:themeColor="accent1"/>
-        </w:rPr>
-        <w:t>Windows</w:t>
-      </w:r>
-      <w:r>
-        <w:rPr>
-          <w:color w:val="5B9BD5" w:themeColor="accent1"/>
-        </w:rPr>
-        <w:t>.</w:t>
-      </w:r>
-      <w:r>
-        <w:rPr>
-          <w:color w:val="5B9BD5" w:themeColor="accent1"/>
-        </w:rPr>
         <w:t xml:space="preserve"> Egalement, tester le site dans Android, iPhone, etc.</w:t>
       </w:r>
     </w:p>
@@ -427,15 +397,7 @@
         </w:numPr>
       </w:pPr>
       <w:r>
-        <w:t xml:space="preserve">Il </w:t>
-      </w:r>
-      <w:proofErr w:type="spellStart"/>
-      <w:r>
-        <w:t>ya</w:t>
-      </w:r>
-      <w:proofErr w:type="spellEnd"/>
-      <w:r>
-        <w:t xml:space="preserve"> des sites d’audience gratuit comme </w:t>
+        <w:t xml:space="preserve">Il ya des sites d’audience gratuit comme </w:t>
       </w:r>
       <w:r>
         <w:rPr>
@@ -444,9 +406,8 @@
           <w:szCs w:val="52"/>
           <w:u w:val="single"/>
         </w:rPr>
-        <w:t>« </w:t>
-      </w:r>
-      <w:proofErr w:type="spellStart"/>
+        <w:t>« alexa »</w:t>
+      </w:r>
       <w:r>
         <w:rPr>
           <w:color w:val="2E74B5" w:themeColor="accent1" w:themeShade="BF"/>
@@ -454,9 +415,8 @@
           <w:szCs w:val="52"/>
           <w:u w:val="single"/>
         </w:rPr>
-        <w:t>alexa</w:t>
-      </w:r>
-      <w:proofErr w:type="spellEnd"/>
+        <w:t>,</w:t>
+      </w:r>
       <w:r>
         <w:rPr>
           <w:color w:val="2E74B5" w:themeColor="accent1" w:themeShade="BF"/>
@@ -464,7 +424,7 @@
           <w:szCs w:val="52"/>
           <w:u w:val="single"/>
         </w:rPr>
-        <w:t> »</w:t>
+        <w:t xml:space="preserve"> « google analytics »</w:t>
       </w:r>
       <w:r>
         <w:rPr>
@@ -473,85 +433,7 @@
           <w:szCs w:val="52"/>
           <w:u w:val="single"/>
         </w:rPr>
-        <w:t>,</w:t>
-      </w:r>
-      <w:r>
-        <w:rPr>
-          <w:color w:val="2E74B5" w:themeColor="accent1" w:themeShade="BF"/>
-          <w:sz w:val="52"/>
-          <w:szCs w:val="52"/>
-          <w:u w:val="single"/>
-        </w:rPr>
-        <w:t xml:space="preserve"> « </w:t>
-      </w:r>
-      <w:proofErr w:type="spellStart"/>
-      <w:r>
-        <w:rPr>
-          <w:color w:val="2E74B5" w:themeColor="accent1" w:themeShade="BF"/>
-          <w:sz w:val="52"/>
-          <w:szCs w:val="52"/>
-          <w:u w:val="single"/>
-        </w:rPr>
-        <w:t>google</w:t>
-      </w:r>
-      <w:proofErr w:type="spellEnd"/>
-      <w:r>
-        <w:rPr>
-          <w:color w:val="2E74B5" w:themeColor="accent1" w:themeShade="BF"/>
-          <w:sz w:val="52"/>
-          <w:szCs w:val="52"/>
-          <w:u w:val="single"/>
-        </w:rPr>
-        <w:t xml:space="preserve"> </w:t>
-      </w:r>
-      <w:proofErr w:type="spellStart"/>
-      <w:r>
-        <w:rPr>
-          <w:color w:val="2E74B5" w:themeColor="accent1" w:themeShade="BF"/>
-          <w:sz w:val="52"/>
-          <w:szCs w:val="52"/>
-          <w:u w:val="single"/>
-        </w:rPr>
-        <w:t>analytics</w:t>
-      </w:r>
-      <w:proofErr w:type="spellEnd"/>
-      <w:r>
-        <w:rPr>
-          <w:color w:val="2E74B5" w:themeColor="accent1" w:themeShade="BF"/>
-          <w:sz w:val="52"/>
-          <w:szCs w:val="52"/>
-          <w:u w:val="single"/>
-        </w:rPr>
-        <w:t> »</w:t>
-      </w:r>
-      <w:r>
-        <w:rPr>
-          <w:color w:val="2E74B5" w:themeColor="accent1" w:themeShade="BF"/>
-          <w:sz w:val="52"/>
-          <w:szCs w:val="52"/>
-          <w:u w:val="single"/>
-        </w:rPr>
-        <w:t xml:space="preserve"> ou « </w:t>
-      </w:r>
-      <w:proofErr w:type="spellStart"/>
-      <w:r>
-        <w:rPr>
-          <w:color w:val="2E74B5" w:themeColor="accent1" w:themeShade="BF"/>
-          <w:sz w:val="52"/>
-          <w:szCs w:val="52"/>
-          <w:u w:val="single"/>
-        </w:rPr>
-        <w:t>google</w:t>
-      </w:r>
-      <w:proofErr w:type="spellEnd"/>
-      <w:r>
-        <w:rPr>
-          <w:color w:val="2E74B5" w:themeColor="accent1" w:themeShade="BF"/>
-          <w:sz w:val="52"/>
-          <w:szCs w:val="52"/>
-          <w:u w:val="single"/>
-        </w:rPr>
-        <w:t xml:space="preserve"> trends »</w:t>
+        <w:t xml:space="preserve"> ou « google trends »</w:t>
       </w:r>
     </w:p>
     <w:p>
@@ -591,15 +473,7 @@
         </w:numPr>
       </w:pPr>
       <w:r>
-        <w:t>Pour installer une extension « </w:t>
-      </w:r>
-      <w:proofErr w:type="spellStart"/>
-      <w:r>
-        <w:t>add-on</w:t>
-      </w:r>
-      <w:proofErr w:type="spellEnd"/>
-      <w:r>
-        <w:t> » ou module sur un navigateur web, il faut toujours être prudent avant de les installer, il faut être sûr que c’est extension sont officiels</w:t>
+        <w:t>Pour installer une extension « add-on » ou module sur un navigateur web, il faut toujours être prudent avant de les installer, il faut être sûr que c’est extension sont officiels</w:t>
       </w:r>
     </w:p>
     <w:p>
@@ -618,11 +492,9 @@
       <w:r>
         <w:t xml:space="preserve">L’extension web </w:t>
       </w:r>
-      <w:proofErr w:type="gramStart"/>
       <w:r>
         <w:t>développer</w:t>
       </w:r>
-      <w:proofErr w:type="gramEnd"/>
       <w:r>
         <w:t xml:space="preserve"> a 2 grands objectifs pour le développeur : </w:t>
       </w:r>
@@ -665,34 +537,14 @@
           <w:numId w:val="3"/>
         </w:numPr>
       </w:pPr>
-      <w:proofErr w:type="spellStart"/>
       <w:r>
         <w:rPr>
           <w:color w:val="FF0000"/>
           <w:sz w:val="44"/>
           <w:szCs w:val="44"/>
         </w:rPr>
-        <w:t>Developper</w:t>
-      </w:r>
-      <w:proofErr w:type="spellEnd"/>
-      <w:r>
-        <w:rPr>
-          <w:color w:val="FF0000"/>
-          <w:sz w:val="44"/>
-          <w:szCs w:val="44"/>
-        </w:rPr>
-        <w:t xml:space="preserve"> </w:t>
-      </w:r>
-      <w:proofErr w:type="spellStart"/>
-      <w:r>
-        <w:rPr>
-          <w:color w:val="FF0000"/>
-          <w:sz w:val="44"/>
-          <w:szCs w:val="44"/>
-        </w:rPr>
-        <w:t>tool</w:t>
-      </w:r>
-      <w:proofErr w:type="spellEnd"/>
+        <w:t>Developper tool</w:t>
+      </w:r>
       <w:r>
         <w:rPr>
           <w:color w:val="FF0000"/>
@@ -1612,11 +1464,9 @@
           <w:numId w:val="3"/>
         </w:numPr>
       </w:pPr>
-      <w:proofErr w:type="spellStart"/>
       <w:r>
         <w:t>Get</w:t>
       </w:r>
-      <w:proofErr w:type="spellEnd"/>
     </w:p>
     <w:p>
       <w:pPr>
@@ -1638,11 +1488,9 @@
           <w:numId w:val="3"/>
         </w:numPr>
       </w:pPr>
-      <w:proofErr w:type="spellStart"/>
       <w:r>
         <w:t>Add</w:t>
       </w:r>
-      <w:proofErr w:type="spellEnd"/>
     </w:p>
     <w:p>
       <w:pPr>
@@ -1674,23 +1522,7 @@
         <w:t xml:space="preserve">Nommage des variables : </w:t>
       </w:r>
       <w:r>
-        <w:t xml:space="preserve">exemple </w:t>
-      </w:r>
-      <w:proofErr w:type="spellStart"/>
-      <w:r>
-        <w:t>prixTotal</w:t>
-      </w:r>
-      <w:proofErr w:type="spellEnd"/>
-      <w:r>
-        <w:t xml:space="preserve">, </w:t>
-      </w:r>
-      <w:proofErr w:type="spellStart"/>
-      <w:r>
-        <w:t>noCompteur</w:t>
-      </w:r>
-      <w:proofErr w:type="spellEnd"/>
-      <w:r>
-        <w:t xml:space="preserve">, voici quelques abréviations utilisables : </w:t>
+        <w:t xml:space="preserve">exemple prixTotal, noCompteur, voici quelques abréviations utilisables : </w:t>
       </w:r>
     </w:p>
     <w:p>
@@ -1701,13 +1533,8 @@
           <w:numId w:val="3"/>
         </w:numPr>
       </w:pPr>
-      <w:proofErr w:type="spellStart"/>
-      <w:r>
-        <w:t>dt</w:t>
-      </w:r>
-      <w:proofErr w:type="spellEnd"/>
-      <w:r>
-        <w:t> : date</w:t>
+      <w:r>
+        <w:t>dt : date</w:t>
       </w:r>
     </w:p>
     <w:p>
@@ -1754,19 +1581,9 @@
           <w:numId w:val="3"/>
         </w:numPr>
       </w:pPr>
-      <w:proofErr w:type="spellStart"/>
-      <w:r>
-        <w:t>txt</w:t>
-      </w:r>
-      <w:proofErr w:type="spellEnd"/>
-      <w:r>
-        <w:t xml:space="preserve"> : pour chaine de </w:t>
-      </w:r>
-      <w:proofErr w:type="spellStart"/>
-      <w:r>
-        <w:t>caractere</w:t>
-      </w:r>
-      <w:proofErr w:type="spellEnd"/>
+      <w:r>
+        <w:t>txt : pour chaine de caractere</w:t>
+      </w:r>
     </w:p>
     <w:p>
       <w:pPr>
@@ -1901,21 +1718,7 @@
         <w:rPr>
           <w:color w:val="2E74B5" w:themeColor="accent1" w:themeShade="BF"/>
         </w:rPr>
-        <w:t xml:space="preserve"> utilisent le principe de cache, qui consiste à copier dans une zone de votre disque dur, les fichiers chargés depuis un site web, et </w:t>
-      </w:r>
-      <w:proofErr w:type="gramStart"/>
-      <w:r>
-        <w:rPr>
-          <w:color w:val="2E74B5" w:themeColor="accent1" w:themeShade="BF"/>
-        </w:rPr>
-        <w:t>ça est</w:t>
-      </w:r>
-      <w:proofErr w:type="gramEnd"/>
-      <w:r>
-        <w:rPr>
-          <w:color w:val="2E74B5" w:themeColor="accent1" w:themeShade="BF"/>
-        </w:rPr>
-        <w:t xml:space="preserve"> important, puisqu’il </w:t>
+        <w:t xml:space="preserve"> utilisent le principe de cache, qui consiste à copier dans une zone de votre disque dur, les fichiers chargés depuis un site web, et ça est important, puisqu’il </w:t>
       </w:r>
       <w:r>
         <w:rPr>
@@ -2058,23 +1861,7 @@
         </w:numPr>
       </w:pPr>
       <w:r>
-        <w:t>En JavaScript, le type « </w:t>
-      </w:r>
-      <w:proofErr w:type="spellStart"/>
-      <w:r>
-        <w:t>number</w:t>
-      </w:r>
-      <w:proofErr w:type="spellEnd"/>
-      <w:r>
-        <w:t xml:space="preserve"> »  présente tout (entier, virgule, positif, négatif), il </w:t>
-      </w:r>
-      <w:proofErr w:type="spellStart"/>
-      <w:r>
-        <w:t>ya</w:t>
-      </w:r>
-      <w:proofErr w:type="spellEnd"/>
-      <w:r>
-        <w:t xml:space="preserve"> pas la notion de taille en JavaScript</w:t>
+        <w:t>En JavaScript, le type « number »  présente tout (entier, virgule, positif, négatif), il ya pas la notion de taille en JavaScript</w:t>
       </w:r>
     </w:p>
     <w:p>
@@ -2350,6 +2137,29 @@
         </w:numPr>
       </w:pPr>
       <w:r>
+        <w:t>Poo nous permet de manipuler des donné</w:t>
+      </w:r>
+      <w:r>
+        <w:t>es plus riches et plus complexes</w:t>
+      </w:r>
+      <w:r>
+        <w:t>.</w:t>
+      </w:r>
+    </w:p>
+    <w:p>
+      <w:pPr>
+        <w:pStyle w:val="Paragraphedeliste"/>
+      </w:pPr>
+    </w:p>
+    <w:p>
+      <w:pPr>
+        <w:pStyle w:val="Paragraphedeliste"/>
+        <w:numPr>
+          <w:ilvl w:val="0"/>
+          <w:numId w:val="3"/>
+        </w:numPr>
+      </w:pPr>
+      <w:r>
         <w:t>En JavaScript, chaque objet lié à un type d’objet, et le type d’objet présente la structure générale des objets.</w:t>
       </w:r>
     </w:p>
@@ -2369,22 +2179,100 @@
       <w:r>
         <w:t>En JavaScript, il y a plusieurs objet prédéfinies comme document, les tableaux, les formulaires, et</w:t>
       </w:r>
+    </w:p>
+    <w:p>
+      <w:pPr>
+        <w:pStyle w:val="Paragraphedeliste"/>
+      </w:pPr>
+    </w:p>
+    <w:p>
+      <w:pPr>
+        <w:pStyle w:val="Paragraphedeliste"/>
+        <w:numPr>
+          <w:ilvl w:val="0"/>
+          <w:numId w:val="3"/>
+        </w:numPr>
+      </w:pPr>
+      <w:r>
+        <w:t>Dans chaque classe (type d’objet), on a des propriétés (attributs) et des méthodes (fontions)</w:t>
+      </w:r>
+    </w:p>
+    <w:p>
+      <w:pPr>
+        <w:pStyle w:val="Paragraphedeliste"/>
+      </w:pPr>
+    </w:p>
+    <w:p>
+      <w:pPr>
+        <w:pStyle w:val="Paragraphedeliste"/>
+      </w:pPr>
+    </w:p>
+    <w:p>
+      <w:pPr>
+        <w:pStyle w:val="Paragraphedeliste"/>
+        <w:numPr>
+          <w:ilvl w:val="0"/>
+          <w:numId w:val="3"/>
+        </w:numPr>
+      </w:pPr>
+      <w:r>
+        <w:t xml:space="preserve">Pour accéder à la propriété </w:t>
+      </w:r>
+      <w:r>
+        <w:t>d’un objet, les deux écriture sont possible : objet.propriete ou objet[‘’propriete’’]</w:t>
+      </w:r>
+    </w:p>
+    <w:p>
+      <w:pPr>
+        <w:pStyle w:val="Paragraphedeliste"/>
+      </w:pPr>
+    </w:p>
+    <w:p>
+      <w:pPr>
+        <w:pStyle w:val="Paragraphedeliste"/>
+        <w:numPr>
+          <w:ilvl w:val="0"/>
+          <w:numId w:val="3"/>
+        </w:numPr>
+      </w:pPr>
+      <w:r>
+        <w:t>Pour les variables de type primitifs, l’affection entre 2 variables, créer deux variables distinctes, c’est-à-dire, si je modifie la valeur d’une variable, l’autre ne sera pas modifié,</w:t>
+      </w:r>
+    </w:p>
+    <w:p>
+      <w:pPr>
+        <w:ind w:firstLine="708"/>
+      </w:pPr>
+      <w:r>
+        <w:t>Exemple : var txtChaine1 = ‘’salut’’ ; var txtChaine2 = txtChaine1 ;</w:t>
+      </w:r>
+    </w:p>
+    <w:p>
+      <w:pPr>
+        <w:ind w:firstLine="708"/>
+        <w:rPr>
+          <w:color w:val="2E74B5" w:themeColor="accent1" w:themeShade="BF"/>
+          <w:u w:val="single"/>
+        </w:rPr>
+      </w:pPr>
+      <w:r>
+        <w:rPr>
+          <w:color w:val="2E74B5" w:themeColor="accent1" w:themeShade="BF"/>
+          <w:u w:val="single"/>
+        </w:rPr>
+        <w:t>Ici txtChaine1 et txtChaine2 sont deux variables distinctes</w:t>
+      </w:r>
+    </w:p>
+    <w:p>
+      <w:pPr>
+        <w:pStyle w:val="Paragraphedeliste"/>
+        <w:numPr>
+          <w:ilvl w:val="0"/>
+          <w:numId w:val="3"/>
+        </w:numPr>
+      </w:pPr>
       <w:bookmarkStart w:id="0" w:name="_GoBack"/>
       <w:bookmarkEnd w:id="0"/>
-    </w:p>
-    <w:p>
-      <w:pPr>
-        <w:pStyle w:val="Paragraphedeliste"/>
-      </w:pPr>
-    </w:p>
-    <w:p>
-      <w:pPr>
-        <w:pStyle w:val="Paragraphedeliste"/>
-        <w:numPr>
-          <w:ilvl w:val="0"/>
-          <w:numId w:val="3"/>
-        </w:numPr>
-      </w:pPr>
     </w:p>
     <w:sectPr>
       <w:pgSz w:w="11906" w:h="16838"/>

</xml_diff>